<commit_message>
Update Run Docker Compose on EC2 instance.docx
</commit_message>
<xml_diff>
--- a/Run Docker Compose on EC2 instance.docx
+++ b/Run Docker Compose on EC2 instance.docx
@@ -274,8 +274,6 @@
         </w:rPr>
         <w:t xml:space="preserve"> file)</w:t>
       </w:r>
-      <w:bookmarkStart w:id="0" w:name="_GoBack"/>
-      <w:bookmarkEnd w:id="0"/>
     </w:p>
     <w:p>
       <w:pPr>
@@ -3472,14 +3470,12 @@
           <w:rStyle w:val="HTMLCode"/>
         </w:rPr>
       </w:pPr>
-      <w:proofErr w:type="gramStart"/>
       <w:r>
         <w:rPr>
           <w:rStyle w:val="hljs-builtin"/>
         </w:rPr>
         <w:t>cd</w:t>
       </w:r>
-      <w:proofErr w:type="gramEnd"/>
       <w:r>
         <w:rPr>
           <w:rStyle w:val="HTMLCode"/>
@@ -3491,8 +3487,10 @@
         <w:rPr>
           <w:rStyle w:val="HTMLCode"/>
         </w:rPr>
-        <w:t>cloudpi-docker</w:t>
-      </w:r>
+        <w:t>cloudpi</w:t>
+      </w:r>
+      <w:bookmarkStart w:id="0" w:name="_GoBack"/>
+      <w:bookmarkEnd w:id="0"/>
       <w:proofErr w:type="spellEnd"/>
     </w:p>
     <w:p>

</xml_diff>